<commit_message>
Update Full stack developer full.docx
</commit_message>
<xml_diff>
--- a/Full stack developer full.docx
+++ b/Full stack developer full.docx
@@ -787,13 +787,7 @@
           <w:rFonts w:ascii="Consolas" w:hAnsi="Consolas"/>
         </w:rPr>
         <w:tab/>
-        <w:t>const randomIndex = Math.floor(</w:t>
-      </w:r>
-      <w:r>
-        <w:rPr>
-          <w:rFonts w:ascii="Consolas" w:hAnsi="Consolas"/>
-        </w:rPr>
-        <w:t>Math.random() * colors.length);</w:t>
+        <w:t>const randomIndex = Math.floor(Math.random() * colors.length);</w:t>
       </w:r>
     </w:p>
     <w:p>
@@ -807,13 +801,7 @@
           <w:rFonts w:ascii="Consolas" w:hAnsi="Consolas"/>
         </w:rPr>
         <w:tab/>
-        <w:t>const ran</w:t>
-      </w:r>
-      <w:r>
-        <w:rPr>
-          <w:rFonts w:ascii="Consolas" w:hAnsi="Consolas"/>
-        </w:rPr>
-        <w:t>domColor = colors[randomIndex];</w:t>
+        <w:t>const randomColor = colors[randomIndex];</w:t>
       </w:r>
     </w:p>
     <w:p>
@@ -841,13 +829,7 @@
           <w:rFonts w:ascii="Consolas" w:hAnsi="Consolas"/>
         </w:rPr>
         <w:tab/>
-        <w:t>console.log('The user clicked and the co</w:t>
-      </w:r>
-      <w:r>
-        <w:rPr>
-          <w:rFonts w:ascii="Consolas" w:hAnsi="Consolas"/>
-        </w:rPr>
-        <w:t>lor is set to ' + randomColor);</w:t>
+        <w:t>console.log('The user clicked and the color is set to ' + randomColor);</w:t>
       </w:r>
     </w:p>
     <w:p>
@@ -3662,19 +3644,1036 @@
         </w:rPr>
         <w:t>Multiline comment /*   */</w:t>
       </w:r>
+    </w:p>
+    <w:p>
+      <w:pPr>
+        <w:rPr>
+          <w:rFonts w:ascii="Consolas" w:hAnsi="Consolas"/>
+          <w:b/>
+        </w:rPr>
+      </w:pPr>
+      <w:r>
+        <w:rPr>
+          <w:rFonts w:ascii="Consolas" w:hAnsi="Consolas"/>
+          <w:b/>
+        </w:rPr>
+        <w:t>Variables and datatypes</w:t>
+      </w:r>
+    </w:p>
+    <w:p>
+      <w:pPr>
+        <w:rPr>
+          <w:rFonts w:ascii="Consolas" w:hAnsi="Consolas"/>
+        </w:rPr>
+      </w:pPr>
+      <w:r>
+        <w:rPr>
+          <w:rFonts w:ascii="Consolas" w:hAnsi="Consolas"/>
+        </w:rPr>
+        <w:t>Variable declaration and assignment</w:t>
+      </w:r>
+    </w:p>
+    <w:p>
+      <w:pPr>
+        <w:rPr>
+          <w:rFonts w:ascii="Consolas" w:hAnsi="Consolas"/>
+        </w:rPr>
+      </w:pPr>
+      <w:r>
+        <w:rPr>
+          <w:rFonts w:ascii="Consolas" w:hAnsi="Consolas"/>
+        </w:rPr>
+        <w:t>const firstVar = 'Amitha Shehan';</w:t>
+      </w:r>
+    </w:p>
+    <w:p>
+      <w:pPr>
+        <w:rPr>
+          <w:rFonts w:ascii="Consolas" w:hAnsi="Consolas"/>
+        </w:rPr>
+      </w:pPr>
+      <w:r>
+        <w:rPr>
+          <w:rFonts w:ascii="Consolas" w:hAnsi="Consolas"/>
+        </w:rPr>
+        <w:t>const secondV</w:t>
+      </w:r>
+      <w:r>
+        <w:rPr>
+          <w:rFonts w:ascii="Consolas" w:hAnsi="Consolas"/>
+        </w:rPr>
+        <w:t>ar = 50;</w:t>
+      </w:r>
+    </w:p>
+    <w:p>
+      <w:pPr>
+        <w:rPr>
+          <w:rFonts w:ascii="Consolas" w:hAnsi="Consolas"/>
+        </w:rPr>
+      </w:pPr>
+      <w:r>
+        <w:rPr>
+          <w:rFonts w:ascii="Consolas" w:hAnsi="Consolas"/>
+        </w:rPr>
+        <w:t>const thirdVar = {firstProperty: 'hello world'};</w:t>
+      </w:r>
+    </w:p>
+    <w:p>
+      <w:pPr>
+        <w:rPr>
+          <w:rStyle w:val="message-body"/>
+        </w:rPr>
+      </w:pPr>
+      <w:r>
+        <w:rPr>
+          <w:rStyle w:val="cm-variable"/>
+        </w:rPr>
+        <w:t>console</w:t>
+      </w:r>
+      <w:r>
+        <w:rPr>
+          <w:rStyle w:val="message-body"/>
+        </w:rPr>
+        <w:t>.</w:t>
+      </w:r>
+      <w:r>
+        <w:rPr>
+          <w:rStyle w:val="cm-property"/>
+        </w:rPr>
+        <w:t>log</w:t>
+      </w:r>
+      <w:r>
+        <w:rPr>
+          <w:rStyle w:val="message-body"/>
+        </w:rPr>
+        <w:t>(</w:t>
+      </w:r>
+      <w:r>
+        <w:rPr>
+          <w:rStyle w:val="cm-variable"/>
+        </w:rPr>
+        <w:t>firstVar</w:t>
+      </w:r>
+      <w:r>
+        <w:rPr>
+          <w:rStyle w:val="message-body"/>
+        </w:rPr>
+        <w:t>)</w:t>
+      </w:r>
+    </w:p>
+    <w:p>
+      <w:pPr>
+        <w:rPr>
+          <w:rFonts w:ascii="Consolas" w:hAnsi="Consolas"/>
+        </w:rPr>
+      </w:pPr>
+      <w:r>
+        <w:rPr>
+          <w:rStyle w:val="cm-variable"/>
+        </w:rPr>
+        <w:t>console</w:t>
+      </w:r>
+      <w:r>
+        <w:rPr>
+          <w:rStyle w:val="message-body"/>
+        </w:rPr>
+        <w:t>.</w:t>
+      </w:r>
+      <w:r>
+        <w:rPr>
+          <w:rStyle w:val="cm-property"/>
+        </w:rPr>
+        <w:t>log</w:t>
+      </w:r>
+      <w:r>
+        <w:rPr>
+          <w:rStyle w:val="message-body"/>
+        </w:rPr>
+        <w:t>(</w:t>
+      </w:r>
+      <w:r>
+        <w:rPr>
+          <w:rStyle w:val="cm-variable"/>
+        </w:rPr>
+        <w:t>secondVar</w:t>
+      </w:r>
+      <w:r>
+        <w:rPr>
+          <w:rStyle w:val="message-body"/>
+        </w:rPr>
+        <w:t>)</w:t>
+      </w:r>
+    </w:p>
+    <w:p>
+      <w:pPr>
+        <w:rPr>
+          <w:rStyle w:val="message-body"/>
+        </w:rPr>
+      </w:pPr>
+      <w:r>
+        <w:rPr>
+          <w:rStyle w:val="cm-variable"/>
+        </w:rPr>
+        <w:t>console</w:t>
+      </w:r>
+      <w:r>
+        <w:rPr>
+          <w:rStyle w:val="message-body"/>
+        </w:rPr>
+        <w:t>.</w:t>
+      </w:r>
+      <w:r>
+        <w:rPr>
+          <w:rStyle w:val="cm-property"/>
+        </w:rPr>
+        <w:t>log</w:t>
+      </w:r>
+      <w:r>
+        <w:rPr>
+          <w:rStyle w:val="message-body"/>
+        </w:rPr>
+        <w:t>(</w:t>
+      </w:r>
+      <w:r>
+        <w:rPr>
+          <w:rStyle w:val="cm-variable"/>
+        </w:rPr>
+        <w:t>thirdVar</w:t>
+      </w:r>
+      <w:r>
+        <w:rPr>
+          <w:rStyle w:val="message-body"/>
+        </w:rPr>
+        <w:t>)</w:t>
+      </w:r>
+    </w:p>
+    <w:p>
+      <w:pPr>
+        <w:rPr>
+          <w:rStyle w:val="message-body"/>
+        </w:rPr>
+      </w:pPr>
+      <w:r>
+        <w:rPr>
+          <w:rStyle w:val="message-body"/>
+        </w:rPr>
+        <w:t>declaring variable first and then assigning value to it</w:t>
+      </w:r>
+    </w:p>
+    <w:p>
+      <w:pPr>
+        <w:rPr>
+          <w:rStyle w:val="message-body"/>
+        </w:rPr>
+      </w:pPr>
+      <w:r>
+        <w:rPr>
+          <w:rStyle w:val="cm-keyword"/>
+        </w:rPr>
+        <w:t>let</w:t>
+      </w:r>
+      <w:r>
+        <w:rPr>
+          <w:rStyle w:val="message-body"/>
+        </w:rPr>
+        <w:t xml:space="preserve"> </w:t>
+      </w:r>
+      <w:r>
+        <w:rPr>
+          <w:rStyle w:val="cm-def"/>
+        </w:rPr>
+        <w:t>newVar</w:t>
+      </w:r>
+      <w:r>
+        <w:rPr>
+          <w:rStyle w:val="message-body"/>
+        </w:rPr>
+        <w:t>;</w:t>
+      </w:r>
+    </w:p>
+    <w:p>
+      <w:pPr>
+        <w:rPr>
+          <w:rStyle w:val="message-body"/>
+        </w:rPr>
+      </w:pPr>
+      <w:r>
+        <w:rPr>
+          <w:rStyle w:val="cm-variable"/>
+        </w:rPr>
+        <w:t>newVar</w:t>
+      </w:r>
+      <w:r>
+        <w:rPr>
+          <w:rStyle w:val="message-body"/>
+        </w:rPr>
+        <w:t xml:space="preserve"> </w:t>
+      </w:r>
+      <w:r>
+        <w:rPr>
+          <w:rStyle w:val="cm-operator"/>
+        </w:rPr>
+        <w:t>=</w:t>
+      </w:r>
+      <w:r>
+        <w:rPr>
+          <w:rStyle w:val="message-body"/>
+        </w:rPr>
+        <w:t xml:space="preserve"> </w:t>
+      </w:r>
+      <w:r>
+        <w:rPr>
+          <w:rStyle w:val="cm-number"/>
+        </w:rPr>
+        <w:t>50</w:t>
+      </w:r>
+      <w:r>
+        <w:rPr>
+          <w:rStyle w:val="message-body"/>
+        </w:rPr>
+        <w:t>;</w:t>
+      </w:r>
+    </w:p>
+    <w:p>
+      <w:pPr>
+        <w:rPr>
+          <w:rStyle w:val="message-body"/>
+        </w:rPr>
+      </w:pPr>
+      <w:r>
+        <w:rPr>
+          <w:rStyle w:val="cm-variable"/>
+        </w:rPr>
+        <w:t>console</w:t>
+      </w:r>
+      <w:r>
+        <w:rPr>
+          <w:rStyle w:val="message-body"/>
+        </w:rPr>
+        <w:t>.</w:t>
+      </w:r>
+      <w:r>
+        <w:rPr>
+          <w:rStyle w:val="cm-property"/>
+        </w:rPr>
+        <w:t>log</w:t>
+      </w:r>
+      <w:r>
+        <w:rPr>
+          <w:rStyle w:val="message-body"/>
+        </w:rPr>
+        <w:t>(</w:t>
+      </w:r>
+      <w:r>
+        <w:rPr>
+          <w:rStyle w:val="cm-variable"/>
+        </w:rPr>
+        <w:t>newVar</w:t>
+      </w:r>
+      <w:r>
+        <w:rPr>
+          <w:rStyle w:val="message-body"/>
+        </w:rPr>
+        <w:t>)</w:t>
+      </w:r>
+    </w:p>
+    <w:p>
+      <w:pPr>
+        <w:rPr>
+          <w:rStyle w:val="message-body"/>
+          <w:b/>
+        </w:rPr>
+      </w:pPr>
+      <w:r>
+        <w:rPr>
+          <w:rStyle w:val="message-body"/>
+          <w:b/>
+        </w:rPr>
+        <w:t xml:space="preserve">Accepted declaration and assigning </w:t>
+      </w:r>
+    </w:p>
+    <w:p>
+      <w:pPr>
+        <w:rPr>
+          <w:rStyle w:val="message-body"/>
+        </w:rPr>
+      </w:pPr>
+      <w:r>
+        <w:rPr>
+          <w:rStyle w:val="message-body"/>
+        </w:rPr>
+        <w:t>Const var1 = 50;</w:t>
+      </w:r>
+      <w:r>
+        <w:rPr>
+          <w:rStyle w:val="message-body"/>
+        </w:rPr>
+        <w:t xml:space="preserve"> //cannot be reassigned/redeclared</w:t>
+      </w:r>
+    </w:p>
+    <w:p>
+      <w:pPr>
+        <w:rPr>
+          <w:rStyle w:val="message-body"/>
+        </w:rPr>
+      </w:pPr>
+      <w:r>
+        <w:rPr>
+          <w:rStyle w:val="message-body"/>
+        </w:rPr>
+        <w:t>Let var2 = 90;</w:t>
+      </w:r>
+      <w:r>
+        <w:rPr>
+          <w:rStyle w:val="message-body"/>
+        </w:rPr>
+        <w:t xml:space="preserve"> //used for reassignment</w:t>
+      </w:r>
+    </w:p>
+    <w:p>
+      <w:pPr>
+        <w:rPr>
+          <w:rStyle w:val="message-body"/>
+        </w:rPr>
+      </w:pPr>
+      <w:r>
+        <w:rPr>
+          <w:rStyle w:val="message-body"/>
+        </w:rPr>
+        <w:t>Var var3 = 50;</w:t>
+      </w:r>
+      <w:r>
+        <w:rPr>
+          <w:rStyle w:val="message-body"/>
+        </w:rPr>
+        <w:t xml:space="preserve"> // this is a legacy method. Do not recommend using this. Var can be redeclared</w:t>
+      </w:r>
+    </w:p>
+    <w:p>
+      <w:pPr>
+        <w:rPr>
+          <w:rFonts w:ascii="Consolas" w:hAnsi="Consolas"/>
+        </w:rPr>
+      </w:pPr>
+      <w:r>
+        <w:rPr>
+          <w:rFonts w:ascii="Consolas" w:hAnsi="Consolas"/>
+        </w:rPr>
+        <w:lastRenderedPageBreak/>
+        <w:t>Use const when we have values not to change as the program runs</w:t>
+      </w:r>
+    </w:p>
+    <w:p>
+      <w:pPr>
+        <w:rPr>
+          <w:rFonts w:ascii="Consolas" w:hAnsi="Consolas"/>
+        </w:rPr>
+      </w:pPr>
+      <w:r>
+        <w:rPr>
+          <w:rFonts w:ascii="Consolas" w:hAnsi="Consolas"/>
+        </w:rPr>
+        <w:t>Use let when we assign new values to variables in the long run</w:t>
+      </w:r>
+    </w:p>
+    <w:p>
+      <w:pPr>
+        <w:rPr>
+          <w:rFonts w:ascii="Consolas" w:hAnsi="Consolas"/>
+        </w:rPr>
+      </w:pPr>
+      <w:r>
+        <w:rPr>
+          <w:rFonts w:ascii="Consolas" w:hAnsi="Consolas"/>
+        </w:rPr>
+        <w:t>Use capslock when defining const variables</w:t>
+      </w:r>
+    </w:p>
+    <w:p>
+      <w:pPr>
+        <w:ind w:firstLine="720"/>
+        <w:rPr>
+          <w:rFonts w:ascii="Consolas" w:hAnsi="Consolas"/>
+        </w:rPr>
+      </w:pPr>
+      <w:r>
+        <w:rPr>
+          <w:rFonts w:ascii="Consolas" w:hAnsi="Consolas"/>
+        </w:rPr>
+        <w:t>const TAX_RATE = 0.08;</w:t>
+      </w:r>
+    </w:p>
+    <w:p>
+      <w:pPr>
+        <w:rPr>
+          <w:rFonts w:ascii="Consolas" w:hAnsi="Consolas"/>
+        </w:rPr>
+      </w:pPr>
+    </w:p>
+    <w:p>
+      <w:pPr>
+        <w:rPr>
+          <w:rFonts w:ascii="Consolas" w:hAnsi="Consolas"/>
+          <w:b/>
+        </w:rPr>
+      </w:pPr>
+      <w:r>
+        <w:rPr>
+          <w:rFonts w:ascii="Consolas" w:hAnsi="Consolas"/>
+          <w:b/>
+        </w:rPr>
+        <w:t>Use of const and function</w:t>
+      </w:r>
+    </w:p>
+    <w:p>
+      <w:pPr>
+        <w:ind w:firstLine="990"/>
+        <w:rPr>
+          <w:rFonts w:ascii="Consolas" w:hAnsi="Consolas"/>
+        </w:rPr>
+      </w:pPr>
+      <w:r>
+        <w:rPr>
+          <w:rFonts w:ascii="Consolas" w:hAnsi="Consolas"/>
+        </w:rPr>
+        <w:t>const variable1 = 10;</w:t>
+      </w:r>
+    </w:p>
+    <w:p>
+      <w:pPr>
+        <w:ind w:firstLine="990"/>
+        <w:rPr>
+          <w:rFonts w:ascii="Consolas" w:hAnsi="Consolas"/>
+        </w:rPr>
+      </w:pPr>
+      <w:r>
+        <w:rPr>
+          <w:rFonts w:ascii="Consolas" w:hAnsi="Consolas"/>
+        </w:rPr>
+        <w:t>//const variable2 = variable1;</w:t>
+      </w:r>
+    </w:p>
+    <w:p>
+      <w:pPr>
+        <w:ind w:firstLine="990"/>
+        <w:rPr>
+          <w:rFonts w:ascii="Consolas" w:hAnsi="Consolas"/>
+        </w:rPr>
+      </w:pPr>
+      <w:r>
+        <w:rPr>
+          <w:rFonts w:ascii="Consolas" w:hAnsi="Consolas"/>
+        </w:rPr>
+        <w:t>const variable3 = "Amitha";</w:t>
+      </w:r>
+    </w:p>
+    <w:p>
+      <w:pPr>
+        <w:ind w:firstLine="990"/>
+        <w:rPr>
+          <w:rFonts w:ascii="Consolas" w:hAnsi="Consolas"/>
+        </w:rPr>
+      </w:pPr>
+    </w:p>
+    <w:p>
+      <w:pPr>
+        <w:ind w:firstLine="990"/>
+        <w:rPr>
+          <w:rFonts w:ascii="Consolas" w:hAnsi="Consolas"/>
+        </w:rPr>
+      </w:pPr>
+      <w:r>
+        <w:rPr>
+          <w:rFonts w:ascii="Consolas" w:hAnsi="Consolas"/>
+        </w:rPr>
+        <w:t>const variable4 = {variableType:"object",variableValue:"somevalue"};</w:t>
+      </w:r>
+    </w:p>
+    <w:p>
+      <w:pPr>
+        <w:ind w:firstLine="990"/>
+        <w:rPr>
+          <w:rFonts w:ascii="Consolas" w:hAnsi="Consolas"/>
+        </w:rPr>
+      </w:pPr>
+      <w:r>
+        <w:rPr>
+          <w:rFonts w:ascii="Consolas" w:hAnsi="Consolas"/>
+        </w:rPr>
+        <w:t>const variable5 = (function(){</w:t>
+      </w:r>
+    </w:p>
+    <w:p>
+      <w:pPr>
+        <w:ind w:firstLine="990"/>
+        <w:rPr>
+          <w:rFonts w:ascii="Consolas" w:hAnsi="Consolas"/>
+        </w:rPr>
+      </w:pPr>
+      <w:r>
+        <w:rPr>
+          <w:rFonts w:ascii="Consolas" w:hAnsi="Consolas"/>
+        </w:rPr>
+        <w:t>return "Hello , my name is ";})();</w:t>
+      </w:r>
+    </w:p>
+    <w:p>
+      <w:pPr>
+        <w:ind w:firstLine="990"/>
+        <w:rPr>
+          <w:rFonts w:ascii="Consolas" w:hAnsi="Consolas"/>
+        </w:rPr>
+      </w:pPr>
+      <w:r>
+        <w:rPr>
+          <w:rFonts w:ascii="Consolas" w:hAnsi="Consolas"/>
+        </w:rPr>
+        <w:t>const variable6 = variable5 + variable3;</w:t>
+      </w:r>
+    </w:p>
+    <w:p>
+      <w:pPr>
+        <w:rPr>
+          <w:rFonts w:ascii="Consolas" w:hAnsi="Consolas"/>
+          <w:b/>
+        </w:rPr>
+      </w:pPr>
+      <w:r>
+        <w:rPr>
+          <w:rFonts w:ascii="Consolas" w:hAnsi="Consolas"/>
+          <w:b/>
+        </w:rPr>
+        <w:t>Boolean variables</w:t>
+      </w:r>
+    </w:p>
+    <w:p>
+      <w:pPr>
+        <w:ind w:firstLine="990"/>
+        <w:rPr>
+          <w:rFonts w:ascii="Consolas" w:hAnsi="Consolas"/>
+        </w:rPr>
+      </w:pPr>
+      <w:r>
+        <w:rPr>
+          <w:rFonts w:ascii="Consolas" w:hAnsi="Consolas"/>
+        </w:rPr>
+        <w:t>Const variable7 = false</w:t>
+      </w:r>
+    </w:p>
+    <w:p>
+      <w:pPr>
+        <w:rPr>
+          <w:rFonts w:ascii="Consolas" w:hAnsi="Consolas"/>
+          <w:b/>
+        </w:rPr>
+      </w:pPr>
+      <w:r>
+        <w:rPr>
+          <w:rFonts w:ascii="Consolas" w:hAnsi="Consolas"/>
+        </w:rPr>
+        <w:t xml:space="preserve"> </w:t>
+      </w:r>
+      <w:r>
+        <w:rPr>
+          <w:rFonts w:ascii="Consolas" w:hAnsi="Consolas"/>
+          <w:b/>
+        </w:rPr>
+        <w:t>To get to know the datatype of a declared variable</w:t>
+      </w:r>
+    </w:p>
+    <w:p>
+      <w:pPr>
+        <w:ind w:firstLine="990"/>
+        <w:rPr>
+          <w:rFonts w:ascii="Consolas" w:hAnsi="Consolas"/>
+        </w:rPr>
+      </w:pPr>
+      <w:r>
+        <w:rPr>
+          <w:rFonts w:ascii="Consolas" w:hAnsi="Consolas"/>
+        </w:rPr>
+        <w:t>typeof variable1;</w:t>
+      </w:r>
+    </w:p>
+    <w:p>
+      <w:pPr>
+        <w:rPr>
+          <w:rFonts w:ascii="Consolas" w:hAnsi="Consolas"/>
+        </w:rPr>
+      </w:pPr>
+      <w:r>
+        <w:rPr>
+          <w:rFonts w:ascii="Consolas" w:hAnsi="Consolas"/>
+        </w:rPr>
+        <w:t>javascript is a dynamically typed language which means we do not need to define the variable type (number, string, Boolean) when we declare a variable.</w:t>
+      </w:r>
+    </w:p>
+    <w:p>
+      <w:pPr>
+        <w:rPr>
+          <w:rFonts w:ascii="Consolas" w:hAnsi="Consolas"/>
+        </w:rPr>
+      </w:pPr>
+      <w:r>
+        <w:rPr>
+          <w:noProof/>
+        </w:rPr>
+        <w:drawing>
+          <wp:anchor distT="0" distB="0" distL="114300" distR="114300" simplePos="0" relativeHeight="251672576" behindDoc="0" locked="0" layoutInCell="1" allowOverlap="1" wp14:anchorId="6958DB70" wp14:editId="10E73C18">
+            <wp:simplePos x="0" y="0"/>
+            <wp:positionH relativeFrom="margin">
+              <wp:align>center</wp:align>
+            </wp:positionH>
+            <wp:positionV relativeFrom="paragraph">
+              <wp:posOffset>270832</wp:posOffset>
+            </wp:positionV>
+            <wp:extent cx="1490569" cy="2238233"/>
+            <wp:effectExtent l="0" t="0" r="0" b="0"/>
+            <wp:wrapTopAndBottom/>
+            <wp:docPr id="9" name="Picture 9"/>
+            <wp:cNvGraphicFramePr>
+              <a:graphicFrameLocks xmlns:a="http://schemas.openxmlformats.org/drawingml/2006/main" noChangeAspect="1"/>
+            </wp:cNvGraphicFramePr>
+            <a:graphic xmlns:a="http://schemas.openxmlformats.org/drawingml/2006/main">
+              <a:graphicData uri="http://schemas.openxmlformats.org/drawingml/2006/picture">
+                <pic:pic xmlns:pic="http://schemas.openxmlformats.org/drawingml/2006/picture">
+                  <pic:nvPicPr>
+                    <pic:cNvPr id="1" name=""/>
+                    <pic:cNvPicPr/>
+                  </pic:nvPicPr>
+                  <pic:blipFill>
+                    <a:blip r:embed="rId6">
+                      <a:extLst>
+                        <a:ext uri="{28A0092B-C50C-407E-A947-70E740481C1C}">
+                          <a14:useLocalDpi xmlns:a14="http://schemas.microsoft.com/office/drawing/2010/main" val="0"/>
+                        </a:ext>
+                      </a:extLst>
+                    </a:blip>
+                    <a:stretch>
+                      <a:fillRect/>
+                    </a:stretch>
+                  </pic:blipFill>
+                  <pic:spPr>
+                    <a:xfrm>
+                      <a:off x="0" y="0"/>
+                      <a:ext cx="1490569" cy="2238233"/>
+                    </a:xfrm>
+                    <a:prstGeom prst="rect">
+                      <a:avLst/>
+                    </a:prstGeom>
+                  </pic:spPr>
+                </pic:pic>
+              </a:graphicData>
+            </a:graphic>
+          </wp:anchor>
+        </w:drawing>
+      </w:r>
+      <w:r>
+        <w:rPr>
+          <w:rFonts w:ascii="Consolas" w:hAnsi="Consolas"/>
+        </w:rPr>
+        <w:t>Converting a string number and add it to a number</w:t>
+      </w:r>
+    </w:p>
+    <w:p>
+      <w:pPr>
+        <w:rPr>
+          <w:rFonts w:ascii="Consolas" w:hAnsi="Consolas"/>
+        </w:rPr>
+      </w:pPr>
+    </w:p>
+    <w:p>
+      <w:pPr>
+        <w:rPr>
+          <w:rFonts w:ascii="Consolas" w:hAnsi="Consolas"/>
+        </w:rPr>
+      </w:pPr>
+      <w:r>
+        <w:rPr>
+          <w:rFonts w:ascii="Consolas" w:hAnsi="Consolas"/>
+        </w:rPr>
+        <w:lastRenderedPageBreak/>
+        <w:t>Both single quotes and double quotes can be used in string declaration. It is recommended to use single quotes</w:t>
+      </w:r>
+    </w:p>
+    <w:p>
+      <w:pPr>
+        <w:rPr>
+          <w:rFonts w:ascii="Consolas" w:hAnsi="Consolas"/>
+        </w:rPr>
+      </w:pPr>
+      <w:r>
+        <w:rPr>
+          <w:rFonts w:ascii="Consolas" w:hAnsi="Consolas"/>
+        </w:rPr>
+        <w:t>When assigning values to a number do not use commas</w:t>
+      </w:r>
+    </w:p>
+    <w:p>
+      <w:pPr>
+        <w:rPr>
+          <w:rFonts w:ascii="Consolas" w:hAnsi="Consolas"/>
+          <w:b/>
+        </w:rPr>
+      </w:pPr>
+      <w:r>
+        <w:rPr>
+          <w:rFonts w:ascii="Consolas" w:hAnsi="Consolas"/>
+          <w:b/>
+        </w:rPr>
+        <w:t>Arrays</w:t>
+      </w:r>
+    </w:p>
+    <w:p>
+      <w:pPr>
+        <w:rPr>
+          <w:rFonts w:ascii="Consolas" w:hAnsi="Consolas"/>
+        </w:rPr>
+      </w:pPr>
+      <w:r>
+        <w:rPr>
+          <w:rFonts w:ascii="Consolas" w:hAnsi="Consolas"/>
+        </w:rPr>
+        <w:t>Varieties of data can be included into arrays’</w:t>
+      </w:r>
+    </w:p>
+    <w:p>
+      <w:pPr>
+        <w:ind w:firstLine="1440"/>
+        <w:rPr>
+          <w:rFonts w:ascii="Consolas" w:hAnsi="Consolas"/>
+        </w:rPr>
+      </w:pPr>
+      <w:r>
+        <w:rPr>
+          <w:rStyle w:val="cm-keyword"/>
+        </w:rPr>
+        <w:t>const</w:t>
+      </w:r>
+      <w:r>
+        <w:rPr>
+          <w:rStyle w:val="message-body"/>
+        </w:rPr>
+        <w:t xml:space="preserve"> </w:t>
+      </w:r>
+      <w:r>
+        <w:rPr>
+          <w:rStyle w:val="cm-def"/>
+        </w:rPr>
+        <w:t>array2</w:t>
+      </w:r>
+      <w:r>
+        <w:rPr>
+          <w:rStyle w:val="message-body"/>
+        </w:rPr>
+        <w:t xml:space="preserve"> </w:t>
+      </w:r>
+      <w:r>
+        <w:rPr>
+          <w:rStyle w:val="cm-operator"/>
+        </w:rPr>
+        <w:t>=</w:t>
+      </w:r>
+      <w:r>
+        <w:rPr>
+          <w:rStyle w:val="message-body"/>
+        </w:rPr>
+        <w:t xml:space="preserve"> [</w:t>
+      </w:r>
+      <w:r>
+        <w:rPr>
+          <w:rStyle w:val="cm-number"/>
+        </w:rPr>
+        <w:t>10</w:t>
+      </w:r>
+      <w:r>
+        <w:rPr>
+          <w:rStyle w:val="message-body"/>
+        </w:rPr>
+        <w:t xml:space="preserve">, </w:t>
+      </w:r>
+      <w:r>
+        <w:rPr>
+          <w:rStyle w:val="cm-string"/>
+        </w:rPr>
+        <w:t>'string 1'</w:t>
+      </w:r>
+      <w:r>
+        <w:rPr>
+          <w:rStyle w:val="message-body"/>
+        </w:rPr>
+        <w:t>, {</w:t>
+      </w:r>
+      <w:r>
+        <w:rPr>
+          <w:rStyle w:val="cm-property"/>
+        </w:rPr>
+        <w:t>prop</w:t>
+      </w:r>
+      <w:r>
+        <w:rPr>
+          <w:rStyle w:val="message-body"/>
+        </w:rPr>
+        <w:t>:</w:t>
+      </w:r>
+      <w:r>
+        <w:rPr>
+          <w:rStyle w:val="cm-string"/>
+        </w:rPr>
+        <w:t>'sdkfjd'</w:t>
+      </w:r>
+      <w:r>
+        <w:rPr>
+          <w:rStyle w:val="message-body"/>
+        </w:rPr>
+        <w:t>}, [</w:t>
+      </w:r>
+      <w:r>
+        <w:rPr>
+          <w:rStyle w:val="cm-number"/>
+        </w:rPr>
+        <w:t>10</w:t>
+      </w:r>
+      <w:r>
+        <w:rPr>
+          <w:rStyle w:val="message-body"/>
+        </w:rPr>
+        <w:t>,</w:t>
+      </w:r>
+      <w:r>
+        <w:rPr>
+          <w:rStyle w:val="cm-number"/>
+        </w:rPr>
+        <w:t>20</w:t>
+      </w:r>
+      <w:r>
+        <w:rPr>
+          <w:rStyle w:val="message-body"/>
+        </w:rPr>
+        <w:t>,</w:t>
+      </w:r>
+      <w:r>
+        <w:rPr>
+          <w:rStyle w:val="cm-number"/>
+        </w:rPr>
+        <w:t>330</w:t>
+      </w:r>
+      <w:r>
+        <w:rPr>
+          <w:rStyle w:val="message-body"/>
+        </w:rPr>
+        <w:t>]];</w:t>
+      </w:r>
+      <w:r>
+        <w:rPr>
+          <w:rStyle w:val="message-flex-body"/>
+        </w:rPr>
+        <w:t xml:space="preserve"> </w:t>
+      </w:r>
+      <w:r>
+        <w:rPr>
+          <w:rFonts w:ascii="Consolas" w:hAnsi="Consolas"/>
+        </w:rPr>
+        <w:t xml:space="preserve"> </w:t>
+      </w:r>
+    </w:p>
+    <w:p>
+      <w:pPr>
+        <w:ind w:firstLine="1440"/>
+        <w:rPr>
+          <w:rFonts w:ascii="Consolas" w:hAnsi="Consolas"/>
+        </w:rPr>
+      </w:pPr>
+      <w:r>
+        <w:rPr>
+          <w:rFonts w:ascii="Consolas" w:hAnsi="Consolas"/>
+        </w:rPr>
+        <w:t>console.log(array2[0]);</w:t>
+      </w:r>
+    </w:p>
+    <w:p>
+      <w:pPr>
+        <w:ind w:firstLine="1440"/>
+        <w:rPr>
+          <w:rFonts w:ascii="Consolas" w:hAnsi="Consolas"/>
+        </w:rPr>
+      </w:pPr>
+      <w:r>
+        <w:rPr>
+          <w:rFonts w:ascii="Consolas" w:hAnsi="Consolas"/>
+        </w:rPr>
+        <w:t>console.log(array2[1]);</w:t>
+      </w:r>
+    </w:p>
+    <w:p>
+      <w:pPr>
+        <w:ind w:firstLine="1440"/>
+        <w:rPr>
+          <w:rFonts w:ascii="Consolas" w:hAnsi="Consolas"/>
+        </w:rPr>
+      </w:pPr>
+      <w:r>
+        <w:rPr>
+          <w:rFonts w:ascii="Consolas" w:hAnsi="Consolas"/>
+        </w:rPr>
+        <w:t>console.log(array2[2]);</w:t>
+      </w:r>
+    </w:p>
+    <w:p>
+      <w:pPr>
+        <w:ind w:firstLine="1440"/>
+        <w:rPr>
+          <w:rFonts w:ascii="Consolas" w:hAnsi="Consolas"/>
+        </w:rPr>
+      </w:pPr>
+      <w:r>
+        <w:rPr>
+          <w:rFonts w:ascii="Consolas" w:hAnsi="Consolas"/>
+        </w:rPr>
+        <w:t>console.log(array2[3]);</w:t>
+      </w:r>
+    </w:p>
+    <w:p>
+      <w:pPr>
+        <w:ind w:firstLine="1440"/>
+        <w:rPr>
+          <w:rFonts w:ascii="Consolas" w:hAnsi="Consolas"/>
+        </w:rPr>
+      </w:pPr>
+      <w:r>
+        <w:rPr>
+          <w:rFonts w:ascii="Consolas" w:hAnsi="Consolas"/>
+        </w:rPr>
+        <w:t>console.log(array2[3][2]);</w:t>
+      </w:r>
+    </w:p>
+    <w:p>
+      <w:pPr>
+        <w:rPr>
+          <w:rFonts w:ascii="Consolas" w:hAnsi="Consolas"/>
+          <w:b/>
+        </w:rPr>
+      </w:pPr>
+      <w:r>
+        <w:rPr>
+          <w:rFonts w:ascii="Consolas" w:hAnsi="Consolas"/>
+          <w:b/>
+        </w:rPr>
+        <w:t>Objects</w:t>
+      </w:r>
+    </w:p>
+    <w:p>
+      <w:pPr>
+        <w:rPr>
+          <w:rFonts w:ascii="Consolas" w:hAnsi="Consolas"/>
+        </w:rPr>
+      </w:pPr>
       <w:bookmarkStart w:id="0" w:name="_GoBack"/>
       <w:bookmarkEnd w:id="0"/>
     </w:p>
-    <w:p>
-      <w:pPr>
-        <w:rPr>
-          <w:rFonts w:ascii="Consolas" w:hAnsi="Consolas"/>
-        </w:rPr>
-      </w:pPr>
-    </w:p>
     <w:sectPr>
       <w:pgSz w:w="12240" w:h="15840"/>
-      <w:pgMar w:top="1440" w:right="1440" w:bottom="1440" w:left="1440" w:header="720" w:footer="720" w:gutter="0"/>
+      <w:pgMar w:top="1440" w:right="1440" w:bottom="1440" w:left="1260" w:header="720" w:footer="720" w:gutter="0"/>
       <w:cols w:space="720"/>
       <w:docGrid w:linePitch="360"/>
     </w:sectPr>
@@ -4262,6 +5261,11 @@
     <w:basedOn w:val="DefaultParagraphFont"/>
     <w:rsid w:val="00BD0B69"/>
   </w:style>
+  <w:style w:type="character" w:customStyle="1" w:styleId="cm-number">
+    <w:name w:val="cm-number"/>
+    <w:basedOn w:val="DefaultParagraphFont"/>
+    <w:rsid w:val="000746E3"/>
+  </w:style>
 </w:styles>
 </file>
 

</xml_diff>